<commit_message>
Diario reflexión fase 3 añadido
</commit_message>
<xml_diff>
--- a/Fase 1/Evidencias Individuales/ROJAS_DARIO_1.2_APT122_DiarioReflexionFase1.docx
+++ b/Fase 1/Evidencias Individuales/ROJAS_DARIO_1.2_APT122_DiarioReflexionFase1.docx
@@ -374,7 +374,45 @@
                 <w:sz w:val="24"/>
                 <w:szCs w:val="24"/>
               </w:rPr>
-              <w:t xml:space="preserve"> a mis intereses profesionales, fueron la asignaturas optativas de ciencia de datos, las asignaturas de programación y las de bases de datos. Lo que más me gustó de las asignaturas de ciencia de datos, fue investigar sobre el contexto de los datos, buscar insights y experimentar con modelos para extraer valor de los datos. Respecto a las de programación y bases de datos, fue la resolución constante de problemas específicos por medio de secuencias lógicas de pasos.</w:t>
+              <w:t xml:space="preserve"> a mis intereses profesionales, fueron </w:t>
+            </w:r>
+            <w:r>
+              <w:rPr>
+                <w:rFonts w:eastAsiaTheme="majorEastAsia"/>
+                <w:color w:val="767171" w:themeColor="background2" w:themeShade="80"/>
+                <w:sz w:val="24"/>
+                <w:szCs w:val="24"/>
+              </w:rPr>
+              <w:t>las asignaturas optativas</w:t>
+            </w:r>
+            <w:r>
+              <w:rPr>
+                <w:rFonts w:eastAsiaTheme="majorEastAsia"/>
+                <w:color w:val="767171" w:themeColor="background2" w:themeShade="80"/>
+                <w:sz w:val="24"/>
+                <w:szCs w:val="24"/>
+              </w:rPr>
+              <w:t xml:space="preserve"> de ciencia de datos, las asignaturas de programación y las de bases de datos. Lo que más me gustó de las asignaturas de ciencia de datos, fue investigar sobre el contexto de los datos, buscar </w:t>
+            </w:r>
+            <w:proofErr w:type="spellStart"/>
+            <w:r>
+              <w:rPr>
+                <w:rFonts w:eastAsiaTheme="majorEastAsia"/>
+                <w:color w:val="767171" w:themeColor="background2" w:themeShade="80"/>
+                <w:sz w:val="24"/>
+                <w:szCs w:val="24"/>
+              </w:rPr>
+              <w:t>insights</w:t>
+            </w:r>
+            <w:proofErr w:type="spellEnd"/>
+            <w:r>
+              <w:rPr>
+                <w:rFonts w:eastAsiaTheme="majorEastAsia"/>
+                <w:color w:val="767171" w:themeColor="background2" w:themeShade="80"/>
+                <w:sz w:val="24"/>
+                <w:szCs w:val="24"/>
+              </w:rPr>
+              <w:t xml:space="preserve"> y experimentar con modelos para extraer valor de los datos. Respecto a las de programación y bases de datos, fue la resolución constante de problemas específicos por medio de secuencias lógicas de pasos.</w:t>
             </w:r>
           </w:p>
           <w:p>
@@ -602,7 +640,6 @@
                 <w:sz w:val="24"/>
                 <w:szCs w:val="24"/>
               </w:rPr>
-              <w:lastRenderedPageBreak/>
               <w:t xml:space="preserve">2. Revisa las competencias y unidades de competencias correspondientes a cada asignatura de la malla de tu carrera. Marca en </w:t>
             </w:r>
             <w:r>
@@ -1433,7 +1470,25 @@
                 <w:sz w:val="24"/>
                 <w:szCs w:val="24"/>
               </w:rPr>
-              <w:t>Ofrecer propuestas de solución informática analizando de forma integral los procesos de acuerdo a los requerimientos de la organización.</w:t>
+              <w:t xml:space="preserve">Ofrecer propuestas de solución informática analizando de forma integral los procesos </w:t>
+            </w:r>
+            <w:r>
+              <w:rPr>
+                <w:rFonts w:eastAsia="Calibri"/>
+                <w:color w:val="000000"/>
+                <w:sz w:val="24"/>
+                <w:szCs w:val="24"/>
+              </w:rPr>
+              <w:t>de acuerdo con</w:t>
+            </w:r>
+            <w:r>
+              <w:rPr>
+                <w:rFonts w:eastAsia="Calibri"/>
+                <w:color w:val="000000"/>
+                <w:sz w:val="24"/>
+                <w:szCs w:val="24"/>
+              </w:rPr>
+              <w:t xml:space="preserve"> los requerimientos de la organización.</w:t>
             </w:r>
           </w:p>
           <w:p>
@@ -4955,15 +5010,16 @@
 </file>
 
 <file path=customXml/item1.xml><?xml version="1.0" encoding="utf-8"?>
-<?mso-contentType ?>
-<FormTemplates xmlns="http://schemas.microsoft.com/sharepoint/v3/contenttype/forms">
-  <Display>DocumentLibraryForm</Display>
-  <Edit>DocumentLibraryForm</Edit>
-  <New>DocumentLibraryForm</New>
-</FormTemplates>
+<b:Sources xmlns:b="http://schemas.openxmlformats.org/officeDocument/2006/bibliography" xmlns="http://schemas.openxmlformats.org/officeDocument/2006/bibliography" SelectedStyle="\APASixthEditionOfficeOnline.xsl" StyleName="APA" Version="6"/>
 </file>
 
 <file path=customXml/item2.xml><?xml version="1.0" encoding="utf-8"?>
+<p:properties xmlns:p="http://schemas.microsoft.com/office/2006/metadata/properties" xmlns:xsi="http://www.w3.org/2001/XMLSchema-instance" xmlns:pc="http://schemas.microsoft.com/office/infopath/2007/PartnerControls">
+  <documentManagement/>
+</p:properties>
+</file>
+
+<file path=customXml/item3.xml><?xml version="1.0" encoding="utf-8"?>
 <ct:contentTypeSchema xmlns:ct="http://schemas.microsoft.com/office/2006/metadata/contentType" xmlns:ma="http://schemas.microsoft.com/office/2006/metadata/properties/metaAttributes" ct:_="" ma:_="" ma:contentTypeName="Documento" ma:contentTypeID="0x010100E96778489EE7714D8BD12CC105EB918B" ma:contentTypeVersion="2" ma:contentTypeDescription="Crear nuevo documento." ma:contentTypeScope="" ma:versionID="416c5c7ae9b5d54d83875cd3c65194e3">
   <xsd:schema xmlns:xsd="http://www.w3.org/2001/XMLSchema" xmlns:xs="http://www.w3.org/2001/XMLSchema" xmlns:p="http://schemas.microsoft.com/office/2006/metadata/properties" xmlns:ns2="126e8a1c-9ea9-435a-ac89-d06c80d62e30" targetNamespace="http://schemas.microsoft.com/office/2006/metadata/properties" ma:root="true" ma:fieldsID="70a237c842677bd850644f8595079f5e" ns2:_="">
     <xsd:import namespace="126e8a1c-9ea9-435a-ac89-d06c80d62e30"/>
@@ -5095,25 +5151,33 @@
 </ct:contentTypeSchema>
 </file>
 
-<file path=customXml/item3.xml><?xml version="1.0" encoding="utf-8"?>
-<p:properties xmlns:p="http://schemas.microsoft.com/office/2006/metadata/properties" xmlns:xsi="http://www.w3.org/2001/XMLSchema-instance" xmlns:pc="http://schemas.microsoft.com/office/infopath/2007/PartnerControls">
-  <documentManagement/>
-</p:properties>
-</file>
-
 <file path=customXml/item4.xml><?xml version="1.0" encoding="utf-8"?>
-<b:Sources xmlns:b="http://schemas.openxmlformats.org/officeDocument/2006/bibliography" xmlns="http://schemas.openxmlformats.org/officeDocument/2006/bibliography" SelectedStyle="\APASixthEditionOfficeOnline.xsl" StyleName="APA" Version="6"/>
+<?mso-contentType ?>
+<FormTemplates xmlns="http://schemas.microsoft.com/sharepoint/v3/contenttype/forms">
+  <Display>DocumentLibraryForm</Display>
+  <Edit>DocumentLibraryForm</Edit>
+  <New>DocumentLibraryForm</New>
+</FormTemplates>
 </file>
 
 <file path=customXml/itemProps1.xml><?xml version="1.0" encoding="utf-8"?>
-<ds:datastoreItem xmlns:ds="http://schemas.openxmlformats.org/officeDocument/2006/customXml" ds:itemID="{DABAA964-10BA-4DBC-ABF2-CDEAC0FAF7AA}">
+<ds:datastoreItem xmlns:ds="http://schemas.openxmlformats.org/officeDocument/2006/customXml" ds:itemID="{38798A93-35BB-4E36-97F5-7254B21EAFCC}">
   <ds:schemaRefs>
-    <ds:schemaRef ds:uri="http://schemas.microsoft.com/sharepoint/v3/contenttype/forms"/>
+    <ds:schemaRef ds:uri="http://schemas.openxmlformats.org/officeDocument/2006/bibliography"/>
   </ds:schemaRefs>
 </ds:datastoreItem>
 </file>
 
 <file path=customXml/itemProps2.xml><?xml version="1.0" encoding="utf-8"?>
+<ds:datastoreItem xmlns:ds="http://schemas.openxmlformats.org/officeDocument/2006/customXml" ds:itemID="{5F1783E3-BA1C-4CA3-8E32-C9B378BBED03}">
+  <ds:schemaRefs>
+    <ds:schemaRef ds:uri="http://schemas.microsoft.com/office/2006/metadata/properties"/>
+    <ds:schemaRef ds:uri="http://schemas.microsoft.com/office/infopath/2007/PartnerControls"/>
+  </ds:schemaRefs>
+</ds:datastoreItem>
+</file>
+
+<file path=customXml/itemProps3.xml><?xml version="1.0" encoding="utf-8"?>
 <ds:datastoreItem xmlns:ds="http://schemas.openxmlformats.org/officeDocument/2006/customXml" ds:itemID="{90673534-9590-47F8-B0D6-46AB217CB3AD}">
   <ds:schemaRefs>
     <ds:schemaRef ds:uri="http://schemas.microsoft.com/office/2006/metadata/contentType"/>
@@ -5131,19 +5195,10 @@
 </ds:datastoreItem>
 </file>
 
-<file path=customXml/itemProps3.xml><?xml version="1.0" encoding="utf-8"?>
-<ds:datastoreItem xmlns:ds="http://schemas.openxmlformats.org/officeDocument/2006/customXml" ds:itemID="{5F1783E3-BA1C-4CA3-8E32-C9B378BBED03}">
+<file path=customXml/itemProps4.xml><?xml version="1.0" encoding="utf-8"?>
+<ds:datastoreItem xmlns:ds="http://schemas.openxmlformats.org/officeDocument/2006/customXml" ds:itemID="{DABAA964-10BA-4DBC-ABF2-CDEAC0FAF7AA}">
   <ds:schemaRefs>
-    <ds:schemaRef ds:uri="http://schemas.microsoft.com/office/2006/metadata/properties"/>
-    <ds:schemaRef ds:uri="http://schemas.microsoft.com/office/infopath/2007/PartnerControls"/>
-  </ds:schemaRefs>
-</ds:datastoreItem>
-</file>
-
-<file path=customXml/itemProps4.xml><?xml version="1.0" encoding="utf-8"?>
-<ds:datastoreItem xmlns:ds="http://schemas.openxmlformats.org/officeDocument/2006/customXml" ds:itemID="{38798A93-35BB-4E36-97F5-7254B21EAFCC}">
-  <ds:schemaRefs>
-    <ds:schemaRef ds:uri="http://schemas.openxmlformats.org/officeDocument/2006/bibliography"/>
+    <ds:schemaRef ds:uri="http://schemas.microsoft.com/sharepoint/v3/contenttype/forms"/>
   </ds:schemaRefs>
 </ds:datastoreItem>
 </file>
</xml_diff>